<commit_message>
Ampliado el manual de usuario
</commit_message>
<xml_diff>
--- a/extract/Documentacion/Manual de usuario.docx
+++ b/extract/Documentacion/Manual de usuario.docx
@@ -10,6 +10,7 @@
           <w:docPartUnique/>
         </w:docPartObj>
       </w:sdtPr>
+      <w:sdtEndPr/>
       <w:sdtContent>
         <w:p>
           <w:pPr>
@@ -145,6 +146,9 @@
       <w:r>
         <w:t>Conociendo el entorno</w:t>
       </w:r>
+      <w:r>
+        <w:t xml:space="preserve"> ………………………………………………………………………………………… 2</w:t>
+      </w:r>
     </w:p>
     <w:p>
       <w:pPr>
@@ -156,6 +160,9 @@
       </w:pPr>
       <w:r>
         <w:t>¿Cómo jugar?</w:t>
+      </w:r>
+      <w:r>
+        <w:t xml:space="preserve"> ………………………………………………………………………………………………………. 3</w:t>
       </w:r>
     </w:p>
     <w:p/>
@@ -226,8 +233,273 @@
     <w:p>
       <w:pPr>
         <w:ind w:firstLine="705"/>
-      </w:pPr>
-    </w:p>
+        <w:jc w:val="center"/>
+      </w:pPr>
+      <w:r>
+        <w:rPr>
+          <w:noProof/>
+          <w:lang w:eastAsia="es-ES"/>
+        </w:rPr>
+        <w:drawing>
+          <wp:inline distT="0" distB="0" distL="0" distR="0">
+            <wp:extent cx="3676650" cy="1333500"/>
+            <wp:effectExtent l="0" t="0" r="0" b="0"/>
+            <wp:docPr id="2" name="Imagen 2"/>
+            <wp:cNvGraphicFramePr>
+              <a:graphicFrameLocks xmlns:a="http://schemas.openxmlformats.org/drawingml/2006/main" noChangeAspect="1"/>
+            </wp:cNvGraphicFramePr>
+            <a:graphic xmlns:a="http://schemas.openxmlformats.org/drawingml/2006/main">
+              <a:graphicData uri="http://schemas.openxmlformats.org/drawingml/2006/picture">
+                <pic:pic xmlns:pic="http://schemas.openxmlformats.org/drawingml/2006/picture">
+                  <pic:nvPicPr>
+                    <pic:cNvPr id="0" name="Picture 2"/>
+                    <pic:cNvPicPr>
+                      <a:picLocks noChangeAspect="1" noChangeArrowheads="1"/>
+                    </pic:cNvPicPr>
+                  </pic:nvPicPr>
+                  <pic:blipFill>
+                    <a:blip r:embed="rId8">
+                      <a:extLst>
+                        <a:ext uri="{28A0092B-C50C-407E-A947-70E740481C1C}">
+                          <a14:useLocalDpi xmlns:a14="http://schemas.microsoft.com/office/drawing/2010/main" val="0"/>
+                        </a:ext>
+                      </a:extLst>
+                    </a:blip>
+                    <a:srcRect/>
+                    <a:stretch>
+                      <a:fillRect/>
+                    </a:stretch>
+                  </pic:blipFill>
+                  <pic:spPr bwMode="auto">
+                    <a:xfrm>
+                      <a:off x="0" y="0"/>
+                      <a:ext cx="3676650" cy="1333500"/>
+                    </a:xfrm>
+                    <a:prstGeom prst="rect">
+                      <a:avLst/>
+                    </a:prstGeom>
+                    <a:noFill/>
+                    <a:ln>
+                      <a:noFill/>
+                    </a:ln>
+                  </pic:spPr>
+                </pic:pic>
+              </a:graphicData>
+            </a:graphic>
+          </wp:inline>
+        </w:drawing>
+      </w:r>
+    </w:p>
+    <w:p>
+      <w:pPr>
+        <w:pStyle w:val="Prrafodelista"/>
+        <w:numPr>
+          <w:ilvl w:val="0"/>
+          <w:numId w:val="3"/>
+        </w:numPr>
+      </w:pPr>
+      <w:r>
+        <w:rPr>
+          <w:b/>
+        </w:rPr>
+        <w:t>Leer fichero</w:t>
+      </w:r>
+      <w:r>
+        <w:t>: lee desde un fichero externo que contiene las preguntas y repuestas del juego.</w:t>
+      </w:r>
+    </w:p>
+    <w:p>
+      <w:pPr>
+        <w:pStyle w:val="Prrafodelista"/>
+        <w:numPr>
+          <w:ilvl w:val="0"/>
+          <w:numId w:val="3"/>
+        </w:numPr>
+      </w:pPr>
+      <w:r>
+        <w:rPr>
+          <w:b/>
+        </w:rPr>
+        <w:t>Mostrar contenido del fichero</w:t>
+      </w:r>
+      <w:r>
+        <w:t>: lista el contenido del fichero mostrando para cada pregunta sus posibles respuestas.</w:t>
+      </w:r>
+    </w:p>
+    <w:p>
+      <w:pPr>
+        <w:pStyle w:val="Prrafodelista"/>
+        <w:numPr>
+          <w:ilvl w:val="0"/>
+          <w:numId w:val="3"/>
+        </w:numPr>
+      </w:pPr>
+      <w:r>
+        <w:rPr>
+          <w:b/>
+        </w:rPr>
+        <w:t>Guardar preguntas en la base de datos</w:t>
+      </w:r>
+      <w:r>
+        <w:t>: guarda las preguntas en una base de datos.</w:t>
+      </w:r>
+    </w:p>
+    <w:p>
+      <w:pPr>
+        <w:pStyle w:val="Prrafodelista"/>
+        <w:numPr>
+          <w:ilvl w:val="0"/>
+          <w:numId w:val="3"/>
+        </w:numPr>
+      </w:pPr>
+      <w:r>
+        <w:rPr>
+          <w:b/>
+        </w:rPr>
+        <w:t>Leer de la base de datos</w:t>
+      </w:r>
+      <w:r>
+        <w:t>: leer desde una base de datos las preguntas y respuestas del juego.</w:t>
+      </w:r>
+    </w:p>
+    <w:p>
+      <w:pPr>
+        <w:pStyle w:val="Prrafodelista"/>
+        <w:numPr>
+          <w:ilvl w:val="0"/>
+          <w:numId w:val="3"/>
+        </w:numPr>
+      </w:pPr>
+      <w:r>
+        <w:rPr>
+          <w:b/>
+        </w:rPr>
+        <w:t>Borrar base de datos</w:t>
+      </w:r>
+      <w:r>
+        <w:t>: borra las preguntas y respuestas contenidas en la base de datos.</w:t>
+      </w:r>
+    </w:p>
+    <w:p>
+      <w:pPr>
+        <w:pStyle w:val="Prrafodelista"/>
+        <w:numPr>
+          <w:ilvl w:val="0"/>
+          <w:numId w:val="3"/>
+        </w:numPr>
+      </w:pPr>
+      <w:r>
+        <w:rPr>
+          <w:b/>
+        </w:rPr>
+        <w:t>Jugar</w:t>
+      </w:r>
+      <w:r>
+        <w:t xml:space="preserve">: permite comenzar a interaccionar con el juego. </w:t>
+      </w:r>
+    </w:p>
+    <w:p>
+      <w:pPr>
+        <w:pStyle w:val="Prrafodelista"/>
+        <w:numPr>
+          <w:ilvl w:val="0"/>
+          <w:numId w:val="3"/>
+        </w:numPr>
+      </w:pPr>
+      <w:r>
+        <w:rPr>
+          <w:b/>
+        </w:rPr>
+        <w:t>Salir</w:t>
+      </w:r>
+      <w:r>
+        <w:t>: finaliza la ejecución de la aplicación.</w:t>
+      </w:r>
+    </w:p>
+    <w:p>
+      <w:pPr>
+        <w:ind w:firstLine="708"/>
+      </w:pPr>
+      <w:r>
+        <w:t xml:space="preserve">Para interaccionar con cada una de las opciones es necesario seleccionar el número que tiene asociada y presionar </w:t>
+      </w:r>
+      <w:proofErr w:type="spellStart"/>
+      <w:r>
+        <w:t>enter</w:t>
+      </w:r>
+      <w:proofErr w:type="spellEnd"/>
+      <w:r>
+        <w:t>.</w:t>
+      </w:r>
+    </w:p>
+    <w:p>
+      <w:pPr>
+        <w:jc w:val="center"/>
+      </w:pPr>
+      <w:r>
+        <w:rPr>
+          <w:noProof/>
+          <w:lang w:eastAsia="es-ES"/>
+        </w:rPr>
+        <w:drawing>
+          <wp:inline distT="0" distB="0" distL="0" distR="0">
+            <wp:extent cx="3276600" cy="581025"/>
+            <wp:effectExtent l="0" t="0" r="0" b="9525"/>
+            <wp:docPr id="4" name="Imagen 4"/>
+            <wp:cNvGraphicFramePr>
+              <a:graphicFrameLocks xmlns:a="http://schemas.openxmlformats.org/drawingml/2006/main" noChangeAspect="1"/>
+            </wp:cNvGraphicFramePr>
+            <a:graphic xmlns:a="http://schemas.openxmlformats.org/drawingml/2006/main">
+              <a:graphicData uri="http://schemas.openxmlformats.org/drawingml/2006/picture">
+                <pic:pic xmlns:pic="http://schemas.openxmlformats.org/drawingml/2006/picture">
+                  <pic:nvPicPr>
+                    <pic:cNvPr id="0" name="Picture 3"/>
+                    <pic:cNvPicPr>
+                      <a:picLocks noChangeAspect="1" noChangeArrowheads="1"/>
+                    </pic:cNvPicPr>
+                  </pic:nvPicPr>
+                  <pic:blipFill>
+                    <a:blip r:embed="rId9">
+                      <a:extLst>
+                        <a:ext uri="{28A0092B-C50C-407E-A947-70E740481C1C}">
+                          <a14:useLocalDpi xmlns:a14="http://schemas.microsoft.com/office/drawing/2010/main" val="0"/>
+                        </a:ext>
+                      </a:extLst>
+                    </a:blip>
+                    <a:srcRect/>
+                    <a:stretch>
+                      <a:fillRect/>
+                    </a:stretch>
+                  </pic:blipFill>
+                  <pic:spPr bwMode="auto">
+                    <a:xfrm>
+                      <a:off x="0" y="0"/>
+                      <a:ext cx="3276600" cy="581025"/>
+                    </a:xfrm>
+                    <a:prstGeom prst="rect">
+                      <a:avLst/>
+                    </a:prstGeom>
+                    <a:noFill/>
+                    <a:ln>
+                      <a:noFill/>
+                    </a:ln>
+                  </pic:spPr>
+                </pic:pic>
+              </a:graphicData>
+            </a:graphic>
+          </wp:inline>
+        </w:drawing>
+      </w:r>
+    </w:p>
+    <w:p/>
+    <w:p/>
+    <w:p/>
+    <w:p/>
+    <w:p/>
+    <w:p/>
+    <w:p/>
+    <w:p/>
+    <w:p/>
     <w:p/>
     <w:p>
       <w:pPr>
@@ -244,30 +516,376 @@
         <w:rPr>
           <w:color w:val="auto"/>
         </w:rPr>
+        <w:lastRenderedPageBreak/>
         <w:t>¿Cómo jugar?</w:t>
       </w:r>
     </w:p>
     <w:p/>
     <w:p>
-      <w:pPr>
-        <w:ind w:left="705"/>
-      </w:pPr>
       <w:r>
         <w:t>Una vez conocido el entorno el proceder a usar la aplicación es realmente sencillo:</w:t>
       </w:r>
     </w:p>
-    <w:p/>
-    <w:p>
-      <w:r>
-        <w:t xml:space="preserve">Como ya hemos visto, según abrimos la aplicación tenemos una serie de opciones con las que interactuar con la aplicación. Para proceder a usarla tendremos que </w:t>
+    <w:p>
+      <w:pPr>
+        <w:pStyle w:val="Prrafodelista"/>
+        <w:numPr>
+          <w:ilvl w:val="0"/>
+          <w:numId w:val="6"/>
+        </w:numPr>
+      </w:pPr>
+      <w:r>
+        <w:t>Es necesario cargar las preguntas y respuestas que se utilizarán en el juego. Se tienen dos opciones: desde un fichero o desde una base de datos.</w:t>
+      </w:r>
+    </w:p>
+    <w:p>
+      <w:pPr>
+        <w:jc w:val="center"/>
+      </w:pPr>
+      <w:r>
+        <w:rPr>
+          <w:noProof/>
+          <w:lang w:eastAsia="es-ES"/>
+        </w:rPr>
+        <w:drawing>
+          <wp:inline distT="0" distB="0" distL="0" distR="0">
+            <wp:extent cx="3429000" cy="1438275"/>
+            <wp:effectExtent l="0" t="0" r="0" b="9525"/>
+            <wp:docPr id="5" name="Imagen 5"/>
+            <wp:cNvGraphicFramePr>
+              <a:graphicFrameLocks xmlns:a="http://schemas.openxmlformats.org/drawingml/2006/main" noChangeAspect="1"/>
+            </wp:cNvGraphicFramePr>
+            <a:graphic xmlns:a="http://schemas.openxmlformats.org/drawingml/2006/main">
+              <a:graphicData uri="http://schemas.openxmlformats.org/drawingml/2006/picture">
+                <pic:pic xmlns:pic="http://schemas.openxmlformats.org/drawingml/2006/picture">
+                  <pic:nvPicPr>
+                    <pic:cNvPr id="0" name="Picture 4"/>
+                    <pic:cNvPicPr>
+                      <a:picLocks noChangeAspect="1" noChangeArrowheads="1"/>
+                    </pic:cNvPicPr>
+                  </pic:nvPicPr>
+                  <pic:blipFill>
+                    <a:blip r:embed="rId10">
+                      <a:extLst>
+                        <a:ext uri="{28A0092B-C50C-407E-A947-70E740481C1C}">
+                          <a14:useLocalDpi xmlns:a14="http://schemas.microsoft.com/office/drawing/2010/main" val="0"/>
+                        </a:ext>
+                      </a:extLst>
+                    </a:blip>
+                    <a:srcRect/>
+                    <a:stretch>
+                      <a:fillRect/>
+                    </a:stretch>
+                  </pic:blipFill>
+                  <pic:spPr bwMode="auto">
+                    <a:xfrm>
+                      <a:off x="0" y="0"/>
+                      <a:ext cx="3429000" cy="1438275"/>
+                    </a:xfrm>
+                    <a:prstGeom prst="rect">
+                      <a:avLst/>
+                    </a:prstGeom>
+                    <a:noFill/>
+                    <a:ln>
+                      <a:noFill/>
+                    </a:ln>
+                  </pic:spPr>
+                </pic:pic>
+              </a:graphicData>
+            </a:graphic>
+          </wp:inline>
+        </w:drawing>
+      </w:r>
+    </w:p>
+    <w:p>
+      <w:pPr>
+        <w:pStyle w:val="Prrafodelista"/>
+        <w:numPr>
+          <w:ilvl w:val="1"/>
+          <w:numId w:val="4"/>
+        </w:numPr>
+      </w:pPr>
+      <w:r>
+        <w:t xml:space="preserve"> Seleccionamos la opción (1 o 4).</w:t>
+      </w:r>
+    </w:p>
+    <w:p>
+      <w:pPr>
+        <w:pStyle w:val="Prrafodelista"/>
+        <w:numPr>
+          <w:ilvl w:val="1"/>
+          <w:numId w:val="4"/>
+        </w:numPr>
+      </w:pPr>
+      <w:r>
+        <w:t xml:space="preserve">Presionamos </w:t>
+      </w:r>
+      <w:proofErr w:type="spellStart"/>
+      <w:r>
+        <w:t>enter</w:t>
+      </w:r>
+      <w:proofErr w:type="spellEnd"/>
+      <w:r>
+        <w:t xml:space="preserve">. </w:t>
+      </w:r>
+    </w:p>
+    <w:p>
+      <w:pPr>
+        <w:jc w:val="center"/>
+      </w:pPr>
+      <w:r>
+        <w:rPr>
+          <w:noProof/>
+          <w:lang w:eastAsia="es-ES"/>
+        </w:rPr>
+        <w:drawing>
+          <wp:inline distT="0" distB="0" distL="0" distR="0" wp14:anchorId="11E858EA" wp14:editId="19A7BAB0">
+            <wp:extent cx="3276600" cy="581025"/>
+            <wp:effectExtent l="0" t="0" r="0" b="9525"/>
+            <wp:docPr id="6" name="Imagen 6"/>
+            <wp:cNvGraphicFramePr>
+              <a:graphicFrameLocks xmlns:a="http://schemas.openxmlformats.org/drawingml/2006/main" noChangeAspect="1"/>
+            </wp:cNvGraphicFramePr>
+            <a:graphic xmlns:a="http://schemas.openxmlformats.org/drawingml/2006/main">
+              <a:graphicData uri="http://schemas.openxmlformats.org/drawingml/2006/picture">
+                <pic:pic xmlns:pic="http://schemas.openxmlformats.org/drawingml/2006/picture">
+                  <pic:nvPicPr>
+                    <pic:cNvPr id="0" name="Picture 3"/>
+                    <pic:cNvPicPr>
+                      <a:picLocks noChangeAspect="1" noChangeArrowheads="1"/>
+                    </pic:cNvPicPr>
+                  </pic:nvPicPr>
+                  <pic:blipFill>
+                    <a:blip r:embed="rId9">
+                      <a:extLst>
+                        <a:ext uri="{28A0092B-C50C-407E-A947-70E740481C1C}">
+                          <a14:useLocalDpi xmlns:a14="http://schemas.microsoft.com/office/drawing/2010/main" val="0"/>
+                        </a:ext>
+                      </a:extLst>
+                    </a:blip>
+                    <a:srcRect/>
+                    <a:stretch>
+                      <a:fillRect/>
+                    </a:stretch>
+                  </pic:blipFill>
+                  <pic:spPr bwMode="auto">
+                    <a:xfrm>
+                      <a:off x="0" y="0"/>
+                      <a:ext cx="3276600" cy="581025"/>
+                    </a:xfrm>
+                    <a:prstGeom prst="rect">
+                      <a:avLst/>
+                    </a:prstGeom>
+                    <a:noFill/>
+                    <a:ln>
+                      <a:noFill/>
+                    </a:ln>
+                  </pic:spPr>
+                </pic:pic>
+              </a:graphicData>
+            </a:graphic>
+          </wp:inline>
+        </w:drawing>
+      </w:r>
+    </w:p>
+    <w:p>
+      <w:pPr>
+        <w:pStyle w:val="Prrafodelista"/>
+        <w:ind w:left="1776"/>
+      </w:pPr>
+    </w:p>
+    <w:p>
+      <w:pPr>
+        <w:pStyle w:val="Prrafodelista"/>
+        <w:numPr>
+          <w:ilvl w:val="0"/>
+          <w:numId w:val="4"/>
+        </w:numPr>
+      </w:pPr>
+      <w:r>
+        <w:t>Una vez cargadas las preguntas el siguiente paso es ejecutar la opción ¡Jugar! (6)</w:t>
+      </w:r>
+    </w:p>
+    <w:p>
+      <w:pPr>
+        <w:jc w:val="center"/>
+      </w:pPr>
+      <w:r>
+        <w:rPr>
+          <w:noProof/>
+          <w:lang w:eastAsia="es-ES"/>
+        </w:rPr>
+        <w:drawing>
+          <wp:inline distT="0" distB="0" distL="0" distR="0">
+            <wp:extent cx="2981325" cy="933450"/>
+            <wp:effectExtent l="0" t="0" r="9525" b="0"/>
+            <wp:docPr id="7" name="Imagen 7"/>
+            <wp:cNvGraphicFramePr>
+              <a:graphicFrameLocks xmlns:a="http://schemas.openxmlformats.org/drawingml/2006/main" noChangeAspect="1"/>
+            </wp:cNvGraphicFramePr>
+            <a:graphic xmlns:a="http://schemas.openxmlformats.org/drawingml/2006/main">
+              <a:graphicData uri="http://schemas.openxmlformats.org/drawingml/2006/picture">
+                <pic:pic xmlns:pic="http://schemas.openxmlformats.org/drawingml/2006/picture">
+                  <pic:nvPicPr>
+                    <pic:cNvPr id="0" name="Picture 5"/>
+                    <pic:cNvPicPr>
+                      <a:picLocks noChangeAspect="1" noChangeArrowheads="1"/>
+                    </pic:cNvPicPr>
+                  </pic:nvPicPr>
+                  <pic:blipFill>
+                    <a:blip r:embed="rId11">
+                      <a:extLst>
+                        <a:ext uri="{28A0092B-C50C-407E-A947-70E740481C1C}">
+                          <a14:useLocalDpi xmlns:a14="http://schemas.microsoft.com/office/drawing/2010/main" val="0"/>
+                        </a:ext>
+                      </a:extLst>
+                    </a:blip>
+                    <a:srcRect/>
+                    <a:stretch>
+                      <a:fillRect/>
+                    </a:stretch>
+                  </pic:blipFill>
+                  <pic:spPr bwMode="auto">
+                    <a:xfrm>
+                      <a:off x="0" y="0"/>
+                      <a:ext cx="2981325" cy="933450"/>
+                    </a:xfrm>
+                    <a:prstGeom prst="rect">
+                      <a:avLst/>
+                    </a:prstGeom>
+                    <a:noFill/>
+                    <a:ln>
+                      <a:noFill/>
+                    </a:ln>
+                  </pic:spPr>
+                </pic:pic>
+              </a:graphicData>
+            </a:graphic>
+          </wp:inline>
+        </w:drawing>
+      </w:r>
+    </w:p>
+    <w:p>
+      <w:pPr>
+        <w:pStyle w:val="Prrafodelista"/>
+        <w:numPr>
+          <w:ilvl w:val="0"/>
+          <w:numId w:val="4"/>
+        </w:numPr>
+      </w:pPr>
+      <w:r>
+        <w:t>Aparecerá entonces una serie de preguntas (¿En qué deporte se usa tiza?) y una serie de posibles respuestas de las cuales solo una, y solamente una, será la correcta.</w:t>
+      </w:r>
+    </w:p>
+    <w:p>
+      <w:pPr>
+        <w:pStyle w:val="Prrafodelista"/>
+        <w:numPr>
+          <w:ilvl w:val="1"/>
+          <w:numId w:val="4"/>
+        </w:numPr>
+      </w:pPr>
+      <w:r>
+        <w:t xml:space="preserve">Tendremos que seleccionar el número asociado a cada pregunta y presionar </w:t>
+      </w:r>
+      <w:proofErr w:type="spellStart"/>
+      <w:r>
+        <w:t>enter</w:t>
+      </w:r>
+      <w:proofErr w:type="spellEnd"/>
+      <w:r>
+        <w:t xml:space="preserve"> para confirmar nuestra selección:</w:t>
+      </w:r>
+    </w:p>
+    <w:p>
+      <w:pPr>
+        <w:jc w:val="center"/>
+      </w:pPr>
+      <w:r>
+        <w:rPr>
+          <w:noProof/>
+          <w:lang w:eastAsia="es-ES"/>
+        </w:rPr>
+        <w:drawing>
+          <wp:inline distT="0" distB="0" distL="0" distR="0">
+            <wp:extent cx="3314700" cy="876300"/>
+            <wp:effectExtent l="0" t="0" r="0" b="0"/>
+            <wp:docPr id="8" name="Imagen 8"/>
+            <wp:cNvGraphicFramePr>
+              <a:graphicFrameLocks xmlns:a="http://schemas.openxmlformats.org/drawingml/2006/main" noChangeAspect="1"/>
+            </wp:cNvGraphicFramePr>
+            <a:graphic xmlns:a="http://schemas.openxmlformats.org/drawingml/2006/main">
+              <a:graphicData uri="http://schemas.openxmlformats.org/drawingml/2006/picture">
+                <pic:pic xmlns:pic="http://schemas.openxmlformats.org/drawingml/2006/picture">
+                  <pic:nvPicPr>
+                    <pic:cNvPr id="0" name="Picture 6"/>
+                    <pic:cNvPicPr>
+                      <a:picLocks noChangeAspect="1" noChangeArrowheads="1"/>
+                    </pic:cNvPicPr>
+                  </pic:nvPicPr>
+                  <pic:blipFill>
+                    <a:blip r:embed="rId12">
+                      <a:extLst>
+                        <a:ext uri="{28A0092B-C50C-407E-A947-70E740481C1C}">
+                          <a14:useLocalDpi xmlns:a14="http://schemas.microsoft.com/office/drawing/2010/main" val="0"/>
+                        </a:ext>
+                      </a:extLst>
+                    </a:blip>
+                    <a:srcRect/>
+                    <a:stretch>
+                      <a:fillRect/>
+                    </a:stretch>
+                  </pic:blipFill>
+                  <pic:spPr bwMode="auto">
+                    <a:xfrm>
+                      <a:off x="0" y="0"/>
+                      <a:ext cx="3314700" cy="876300"/>
+                    </a:xfrm>
+                    <a:prstGeom prst="rect">
+                      <a:avLst/>
+                    </a:prstGeom>
+                    <a:noFill/>
+                    <a:ln>
+                      <a:noFill/>
+                    </a:ln>
+                  </pic:spPr>
+                </pic:pic>
+              </a:graphicData>
+            </a:graphic>
+          </wp:inline>
+        </w:drawing>
+      </w:r>
+    </w:p>
+    <w:p>
+      <w:pPr>
+        <w:pStyle w:val="Prrafodelista"/>
+        <w:numPr>
+          <w:ilvl w:val="1"/>
+          <w:numId w:val="4"/>
+        </w:numPr>
+      </w:pPr>
+      <w:r>
+        <w:t xml:space="preserve"> El juego nos reportará si la </w:t>
+      </w:r>
+      <w:r>
+        <w:t>respuesta</w:t>
       </w:r>
       <w:bookmarkStart w:id="0" w:name="_GoBack"/>
       <w:bookmarkEnd w:id="0"/>
+      <w:r>
+        <w:t xml:space="preserve"> era correcta o no.</w:t>
+      </w:r>
+    </w:p>
+    <w:p/>
+    <w:p>
+      <w:r>
+        <w:tab/>
+      </w:r>
     </w:p>
     <w:p/>
     <w:sectPr>
-      <w:footerReference w:type="default" r:id="rId8"/>
-      <w:footerReference w:type="first" r:id="rId9"/>
+      <w:footerReference w:type="default" r:id="rId13"/>
+      <w:footerReference w:type="first" r:id="rId14"/>
       <w:pgSz w:w="11906" w:h="16838"/>
       <w:pgMar w:top="1417" w:right="1701" w:bottom="1417" w:left="1701" w:header="708" w:footer="708" w:gutter="0"/>
       <w:pgNumType w:start="0"/>
@@ -314,6 +932,7 @@
         <w:docPartUnique/>
       </w:docPartObj>
     </w:sdtPr>
+    <w:sdtEndPr/>
     <w:sdtContent>
       <w:p>
         <w:pPr>
@@ -486,6 +1105,394 @@
     </w:lvl>
   </w:abstractNum>
   <w:abstractNum w:abstractNumId="1">
+    <w:nsid w:val="0EEC2CAF"/>
+    <w:multiLevelType w:val="hybridMultilevel"/>
+    <w:tmpl w:val="A404D3AE"/>
+    <w:lvl w:ilvl="0" w:tplc="C442C936">
+      <w:start w:val="1"/>
+      <w:numFmt w:val="decimal"/>
+      <w:lvlText w:val="%1."/>
+      <w:lvlJc w:val="left"/>
+      <w:pPr>
+        <w:ind w:left="720" w:hanging="360"/>
+      </w:pPr>
+      <w:rPr>
+        <w:rFonts w:hint="default"/>
+      </w:rPr>
+    </w:lvl>
+    <w:lvl w:ilvl="1" w:tplc="0C0A0019" w:tentative="1">
+      <w:start w:val="1"/>
+      <w:numFmt w:val="lowerLetter"/>
+      <w:lvlText w:val="%2."/>
+      <w:lvlJc w:val="left"/>
+      <w:pPr>
+        <w:ind w:left="1440" w:hanging="360"/>
+      </w:pPr>
+    </w:lvl>
+    <w:lvl w:ilvl="2" w:tplc="0C0A001B" w:tentative="1">
+      <w:start w:val="1"/>
+      <w:numFmt w:val="lowerRoman"/>
+      <w:lvlText w:val="%3."/>
+      <w:lvlJc w:val="right"/>
+      <w:pPr>
+        <w:ind w:left="2160" w:hanging="180"/>
+      </w:pPr>
+    </w:lvl>
+    <w:lvl w:ilvl="3" w:tplc="0C0A000F" w:tentative="1">
+      <w:start w:val="1"/>
+      <w:numFmt w:val="decimal"/>
+      <w:lvlText w:val="%4."/>
+      <w:lvlJc w:val="left"/>
+      <w:pPr>
+        <w:ind w:left="2880" w:hanging="360"/>
+      </w:pPr>
+    </w:lvl>
+    <w:lvl w:ilvl="4" w:tplc="0C0A0019" w:tentative="1">
+      <w:start w:val="1"/>
+      <w:numFmt w:val="lowerLetter"/>
+      <w:lvlText w:val="%5."/>
+      <w:lvlJc w:val="left"/>
+      <w:pPr>
+        <w:ind w:left="3600" w:hanging="360"/>
+      </w:pPr>
+    </w:lvl>
+    <w:lvl w:ilvl="5" w:tplc="0C0A001B" w:tentative="1">
+      <w:start w:val="1"/>
+      <w:numFmt w:val="lowerRoman"/>
+      <w:lvlText w:val="%6."/>
+      <w:lvlJc w:val="right"/>
+      <w:pPr>
+        <w:ind w:left="4320" w:hanging="180"/>
+      </w:pPr>
+    </w:lvl>
+    <w:lvl w:ilvl="6" w:tplc="0C0A000F" w:tentative="1">
+      <w:start w:val="1"/>
+      <w:numFmt w:val="decimal"/>
+      <w:lvlText w:val="%7."/>
+      <w:lvlJc w:val="left"/>
+      <w:pPr>
+        <w:ind w:left="5040" w:hanging="360"/>
+      </w:pPr>
+    </w:lvl>
+    <w:lvl w:ilvl="7" w:tplc="0C0A0019" w:tentative="1">
+      <w:start w:val="1"/>
+      <w:numFmt w:val="lowerLetter"/>
+      <w:lvlText w:val="%8."/>
+      <w:lvlJc w:val="left"/>
+      <w:pPr>
+        <w:ind w:left="5760" w:hanging="360"/>
+      </w:pPr>
+    </w:lvl>
+    <w:lvl w:ilvl="8" w:tplc="0C0A001B" w:tentative="1">
+      <w:start w:val="1"/>
+      <w:numFmt w:val="lowerRoman"/>
+      <w:lvlText w:val="%9."/>
+      <w:lvlJc w:val="right"/>
+      <w:pPr>
+        <w:ind w:left="6480" w:hanging="180"/>
+      </w:pPr>
+    </w:lvl>
+  </w:abstractNum>
+  <w:abstractNum w:abstractNumId="2">
+    <w:nsid w:val="19BE51A9"/>
+    <w:multiLevelType w:val="multilevel"/>
+    <w:tmpl w:val="DE761A32"/>
+    <w:lvl w:ilvl="0">
+      <w:start w:val="1"/>
+      <w:numFmt w:val="decimal"/>
+      <w:lvlText w:val="%1."/>
+      <w:lvlJc w:val="left"/>
+      <w:pPr>
+        <w:ind w:left="643" w:hanging="360"/>
+      </w:pPr>
+      <w:rPr>
+        <w:rFonts w:hint="default"/>
+      </w:rPr>
+    </w:lvl>
+    <w:lvl w:ilvl="1">
+      <w:start w:val="1"/>
+      <w:numFmt w:val="decimal"/>
+      <w:isLgl/>
+      <w:lvlText w:val="%1.%2."/>
+      <w:lvlJc w:val="left"/>
+      <w:pPr>
+        <w:ind w:left="1776" w:hanging="360"/>
+      </w:pPr>
+      <w:rPr>
+        <w:rFonts w:hint="default"/>
+      </w:rPr>
+    </w:lvl>
+    <w:lvl w:ilvl="2">
+      <w:start w:val="1"/>
+      <w:numFmt w:val="decimal"/>
+      <w:isLgl/>
+      <w:lvlText w:val="%1.%2.%3."/>
+      <w:lvlJc w:val="left"/>
+      <w:pPr>
+        <w:ind w:left="3192" w:hanging="720"/>
+      </w:pPr>
+      <w:rPr>
+        <w:rFonts w:hint="default"/>
+      </w:rPr>
+    </w:lvl>
+    <w:lvl w:ilvl="3">
+      <w:start w:val="1"/>
+      <w:numFmt w:val="decimal"/>
+      <w:isLgl/>
+      <w:lvlText w:val="%1.%2.%3.%4."/>
+      <w:lvlJc w:val="left"/>
+      <w:pPr>
+        <w:ind w:left="4248" w:hanging="720"/>
+      </w:pPr>
+      <w:rPr>
+        <w:rFonts w:hint="default"/>
+      </w:rPr>
+    </w:lvl>
+    <w:lvl w:ilvl="4">
+      <w:start w:val="1"/>
+      <w:numFmt w:val="decimal"/>
+      <w:isLgl/>
+      <w:lvlText w:val="%1.%2.%3.%4.%5."/>
+      <w:lvlJc w:val="left"/>
+      <w:pPr>
+        <w:ind w:left="5664" w:hanging="1080"/>
+      </w:pPr>
+      <w:rPr>
+        <w:rFonts w:hint="default"/>
+      </w:rPr>
+    </w:lvl>
+    <w:lvl w:ilvl="5">
+      <w:start w:val="1"/>
+      <w:numFmt w:val="decimal"/>
+      <w:isLgl/>
+      <w:lvlText w:val="%1.%2.%3.%4.%5.%6."/>
+      <w:lvlJc w:val="left"/>
+      <w:pPr>
+        <w:ind w:left="6720" w:hanging="1080"/>
+      </w:pPr>
+      <w:rPr>
+        <w:rFonts w:hint="default"/>
+      </w:rPr>
+    </w:lvl>
+    <w:lvl w:ilvl="6">
+      <w:start w:val="1"/>
+      <w:numFmt w:val="decimal"/>
+      <w:isLgl/>
+      <w:lvlText w:val="%1.%2.%3.%4.%5.%6.%7."/>
+      <w:lvlJc w:val="left"/>
+      <w:pPr>
+        <w:ind w:left="8136" w:hanging="1440"/>
+      </w:pPr>
+      <w:rPr>
+        <w:rFonts w:hint="default"/>
+      </w:rPr>
+    </w:lvl>
+    <w:lvl w:ilvl="7">
+      <w:start w:val="1"/>
+      <w:numFmt w:val="decimal"/>
+      <w:isLgl/>
+      <w:lvlText w:val="%1.%2.%3.%4.%5.%6.%7.%8."/>
+      <w:lvlJc w:val="left"/>
+      <w:pPr>
+        <w:ind w:left="9192" w:hanging="1440"/>
+      </w:pPr>
+      <w:rPr>
+        <w:rFonts w:hint="default"/>
+      </w:rPr>
+    </w:lvl>
+    <w:lvl w:ilvl="8">
+      <w:start w:val="1"/>
+      <w:numFmt w:val="decimal"/>
+      <w:isLgl/>
+      <w:lvlText w:val="%1.%2.%3.%4.%5.%6.%7.%8.%9."/>
+      <w:lvlJc w:val="left"/>
+      <w:pPr>
+        <w:ind w:left="10608" w:hanging="1800"/>
+      </w:pPr>
+      <w:rPr>
+        <w:rFonts w:hint="default"/>
+      </w:rPr>
+    </w:lvl>
+  </w:abstractNum>
+  <w:abstractNum w:abstractNumId="3">
+    <w:nsid w:val="3800162E"/>
+    <w:multiLevelType w:val="hybridMultilevel"/>
+    <w:tmpl w:val="FB6E6A7A"/>
+    <w:lvl w:ilvl="0" w:tplc="0C0A0019">
+      <w:start w:val="1"/>
+      <w:numFmt w:val="lowerLetter"/>
+      <w:lvlText w:val="%1."/>
+      <w:lvlJc w:val="left"/>
+      <w:pPr>
+        <w:ind w:left="720" w:hanging="360"/>
+      </w:pPr>
+      <w:rPr>
+        <w:rFonts w:hint="default"/>
+      </w:rPr>
+    </w:lvl>
+    <w:lvl w:ilvl="1" w:tplc="0C0A0019" w:tentative="1">
+      <w:start w:val="1"/>
+      <w:numFmt w:val="lowerLetter"/>
+      <w:lvlText w:val="%2."/>
+      <w:lvlJc w:val="left"/>
+      <w:pPr>
+        <w:ind w:left="1440" w:hanging="360"/>
+      </w:pPr>
+    </w:lvl>
+    <w:lvl w:ilvl="2" w:tplc="0C0A001B" w:tentative="1">
+      <w:start w:val="1"/>
+      <w:numFmt w:val="lowerRoman"/>
+      <w:lvlText w:val="%3."/>
+      <w:lvlJc w:val="right"/>
+      <w:pPr>
+        <w:ind w:left="2160" w:hanging="180"/>
+      </w:pPr>
+    </w:lvl>
+    <w:lvl w:ilvl="3" w:tplc="0C0A000F" w:tentative="1">
+      <w:start w:val="1"/>
+      <w:numFmt w:val="decimal"/>
+      <w:lvlText w:val="%4."/>
+      <w:lvlJc w:val="left"/>
+      <w:pPr>
+        <w:ind w:left="2880" w:hanging="360"/>
+      </w:pPr>
+    </w:lvl>
+    <w:lvl w:ilvl="4" w:tplc="0C0A0019" w:tentative="1">
+      <w:start w:val="1"/>
+      <w:numFmt w:val="lowerLetter"/>
+      <w:lvlText w:val="%5."/>
+      <w:lvlJc w:val="left"/>
+      <w:pPr>
+        <w:ind w:left="3600" w:hanging="360"/>
+      </w:pPr>
+    </w:lvl>
+    <w:lvl w:ilvl="5" w:tplc="0C0A001B" w:tentative="1">
+      <w:start w:val="1"/>
+      <w:numFmt w:val="lowerRoman"/>
+      <w:lvlText w:val="%6."/>
+      <w:lvlJc w:val="right"/>
+      <w:pPr>
+        <w:ind w:left="4320" w:hanging="180"/>
+      </w:pPr>
+    </w:lvl>
+    <w:lvl w:ilvl="6" w:tplc="0C0A000F" w:tentative="1">
+      <w:start w:val="1"/>
+      <w:numFmt w:val="decimal"/>
+      <w:lvlText w:val="%7."/>
+      <w:lvlJc w:val="left"/>
+      <w:pPr>
+        <w:ind w:left="5040" w:hanging="360"/>
+      </w:pPr>
+    </w:lvl>
+    <w:lvl w:ilvl="7" w:tplc="0C0A0019" w:tentative="1">
+      <w:start w:val="1"/>
+      <w:numFmt w:val="lowerLetter"/>
+      <w:lvlText w:val="%8."/>
+      <w:lvlJc w:val="left"/>
+      <w:pPr>
+        <w:ind w:left="5760" w:hanging="360"/>
+      </w:pPr>
+    </w:lvl>
+    <w:lvl w:ilvl="8" w:tplc="0C0A001B" w:tentative="1">
+      <w:start w:val="1"/>
+      <w:numFmt w:val="lowerRoman"/>
+      <w:lvlText w:val="%9."/>
+      <w:lvlJc w:val="right"/>
+      <w:pPr>
+        <w:ind w:left="6480" w:hanging="180"/>
+      </w:pPr>
+    </w:lvl>
+  </w:abstractNum>
+  <w:abstractNum w:abstractNumId="4">
+    <w:nsid w:val="3CB52E05"/>
+    <w:multiLevelType w:val="hybridMultilevel"/>
+    <w:tmpl w:val="493020C6"/>
+    <w:lvl w:ilvl="0" w:tplc="0A2C83C2">
+      <w:start w:val="1"/>
+      <w:numFmt w:val="decimal"/>
+      <w:lvlText w:val="%1."/>
+      <w:lvlJc w:val="left"/>
+      <w:pPr>
+        <w:ind w:left="720" w:hanging="360"/>
+      </w:pPr>
+      <w:rPr>
+        <w:rFonts w:hint="default"/>
+      </w:rPr>
+    </w:lvl>
+    <w:lvl w:ilvl="1" w:tplc="0C0A0019" w:tentative="1">
+      <w:start w:val="1"/>
+      <w:numFmt w:val="lowerLetter"/>
+      <w:lvlText w:val="%2."/>
+      <w:lvlJc w:val="left"/>
+      <w:pPr>
+        <w:ind w:left="1440" w:hanging="360"/>
+      </w:pPr>
+    </w:lvl>
+    <w:lvl w:ilvl="2" w:tplc="0C0A001B" w:tentative="1">
+      <w:start w:val="1"/>
+      <w:numFmt w:val="lowerRoman"/>
+      <w:lvlText w:val="%3."/>
+      <w:lvlJc w:val="right"/>
+      <w:pPr>
+        <w:ind w:left="2160" w:hanging="180"/>
+      </w:pPr>
+    </w:lvl>
+    <w:lvl w:ilvl="3" w:tplc="0C0A000F" w:tentative="1">
+      <w:start w:val="1"/>
+      <w:numFmt w:val="decimal"/>
+      <w:lvlText w:val="%4."/>
+      <w:lvlJc w:val="left"/>
+      <w:pPr>
+        <w:ind w:left="2880" w:hanging="360"/>
+      </w:pPr>
+    </w:lvl>
+    <w:lvl w:ilvl="4" w:tplc="0C0A0019" w:tentative="1">
+      <w:start w:val="1"/>
+      <w:numFmt w:val="lowerLetter"/>
+      <w:lvlText w:val="%5."/>
+      <w:lvlJc w:val="left"/>
+      <w:pPr>
+        <w:ind w:left="3600" w:hanging="360"/>
+      </w:pPr>
+    </w:lvl>
+    <w:lvl w:ilvl="5" w:tplc="0C0A001B" w:tentative="1">
+      <w:start w:val="1"/>
+      <w:numFmt w:val="lowerRoman"/>
+      <w:lvlText w:val="%6."/>
+      <w:lvlJc w:val="right"/>
+      <w:pPr>
+        <w:ind w:left="4320" w:hanging="180"/>
+      </w:pPr>
+    </w:lvl>
+    <w:lvl w:ilvl="6" w:tplc="0C0A000F" w:tentative="1">
+      <w:start w:val="1"/>
+      <w:numFmt w:val="decimal"/>
+      <w:lvlText w:val="%7."/>
+      <w:lvlJc w:val="left"/>
+      <w:pPr>
+        <w:ind w:left="5040" w:hanging="360"/>
+      </w:pPr>
+    </w:lvl>
+    <w:lvl w:ilvl="7" w:tplc="0C0A0019" w:tentative="1">
+      <w:start w:val="1"/>
+      <w:numFmt w:val="lowerLetter"/>
+      <w:lvlText w:val="%8."/>
+      <w:lvlJc w:val="left"/>
+      <w:pPr>
+        <w:ind w:left="5760" w:hanging="360"/>
+      </w:pPr>
+    </w:lvl>
+    <w:lvl w:ilvl="8" w:tplc="0C0A001B" w:tentative="1">
+      <w:start w:val="1"/>
+      <w:numFmt w:val="lowerRoman"/>
+      <w:lvlText w:val="%9."/>
+      <w:lvlJc w:val="right"/>
+      <w:pPr>
+        <w:ind w:left="6480" w:hanging="180"/>
+      </w:pPr>
+    </w:lvl>
+  </w:abstractNum>
+  <w:abstractNum w:abstractNumId="5">
     <w:nsid w:val="404277FB"/>
     <w:multiLevelType w:val="hybridMultilevel"/>
     <w:tmpl w:val="2390D164"/>
@@ -578,7 +1585,19 @@
     <w:abstractNumId w:val="0"/>
   </w:num>
   <w:num w:numId="2">
+    <w:abstractNumId w:val="5"/>
+  </w:num>
+  <w:num w:numId="3">
+    <w:abstractNumId w:val="3"/>
+  </w:num>
+  <w:num w:numId="4">
+    <w:abstractNumId w:val="2"/>
+  </w:num>
+  <w:num w:numId="5">
     <w:abstractNumId w:val="1"/>
+  </w:num>
+  <w:num w:numId="6">
+    <w:abstractNumId w:val="4"/>
   </w:num>
 </w:numbering>
 </file>

</xml_diff>